<commit_message>
pushing last module document
</commit_message>
<xml_diff>
--- a/sampeacock23/module/SkiToSeaCorrelationsWithTech.docx
+++ b/sampeacock23/module/SkiToSeaCorrelationsWithTech.docx
@@ -9,8 +9,6 @@
           <w:rFonts w:ascii="Times New Roman" w:hAnsi="Times New Roman" w:cs="Times New Roman"/>
           <w:b/>
           <w:bCs/>
-          <w:sz w:val="24"/>
-          <w:szCs w:val="24"/>
           <w:u w:val="single"/>
         </w:rPr>
       </w:pPr>
@@ -19,33 +17,9 @@
           <w:rFonts w:ascii="Times New Roman" w:hAnsi="Times New Roman" w:cs="Times New Roman"/>
           <w:b/>
           <w:bCs/>
-          <w:sz w:val="24"/>
-          <w:szCs w:val="24"/>
           <w:u w:val="single"/>
         </w:rPr>
-        <w:t xml:space="preserve">Ski to Sea: Which </w:t>
-      </w:r>
-      <w:r>
-        <w:rPr>
-          <w:rFonts w:ascii="Times New Roman" w:hAnsi="Times New Roman" w:cs="Times New Roman"/>
-          <w:b/>
-          <w:bCs/>
-          <w:sz w:val="24"/>
-          <w:szCs w:val="24"/>
-          <w:u w:val="single"/>
-        </w:rPr>
-        <w:t>sport leg</w:t>
-      </w:r>
-      <w:r>
-        <w:rPr>
-          <w:rFonts w:ascii="Times New Roman" w:hAnsi="Times New Roman" w:cs="Times New Roman"/>
-          <w:b/>
-          <w:bCs/>
-          <w:sz w:val="24"/>
-          <w:szCs w:val="24"/>
-          <w:u w:val="single"/>
-        </w:rPr>
-        <w:t xml:space="preserve"> is most important?</w:t>
+        <w:t>Ski to Sea: Which sport leg is most important?</w:t>
       </w:r>
     </w:p>
     <w:p>
@@ -53,15 +27,11 @@
         <w:ind w:firstLine="720"/>
         <w:rPr>
           <w:rFonts w:ascii="Times New Roman" w:hAnsi="Times New Roman" w:cs="Times New Roman"/>
-          <w:sz w:val="24"/>
-          <w:szCs w:val="24"/>
         </w:rPr>
       </w:pPr>
       <w:r>
         <w:rPr>
           <w:rFonts w:ascii="Times New Roman" w:hAnsi="Times New Roman" w:cs="Times New Roman"/>
-          <w:sz w:val="24"/>
-          <w:szCs w:val="24"/>
         </w:rPr>
         <w:t xml:space="preserve">The Ski to Sea race is a multi-sport relay race held annually in Whatcom County, Washington. The race consists of seven legs: cross-country skiing, downhill </w:t>
       </w:r>
@@ -69,8 +39,6 @@
       <w:r>
         <w:rPr>
           <w:rFonts w:ascii="Times New Roman" w:hAnsi="Times New Roman" w:cs="Times New Roman"/>
-          <w:sz w:val="24"/>
-          <w:szCs w:val="24"/>
         </w:rPr>
         <w:t>skiing</w:t>
       </w:r>
@@ -78,453 +46,209 @@
       <w:r>
         <w:rPr>
           <w:rFonts w:ascii="Times New Roman" w:hAnsi="Times New Roman" w:cs="Times New Roman"/>
-          <w:sz w:val="24"/>
-          <w:szCs w:val="24"/>
-        </w:rPr>
-        <w:t xml:space="preserve"> or snowboarding, running, road biking, canoeing, mountain biking, and kayaking, with each leg representing a different outdoor sport. </w:t>
+        </w:rPr>
+        <w:t xml:space="preserve"> or snowboarding, running, road biking, canoeing, mountain biking, and kayaking, with each leg representing a different outdoor sport. A team will consist of one person for each leg of the race, except for the canoe leg which has two paddlers per canoe. Racers are allowed to compete in multiple legs of the race. A team must have a minimum of three racers and a maximum of eight, with a maximum of three legs per individual. The canoe leg must have two participants regardless of the number or racers per team. The Ski to Sea Race does not allow individuals to complete all legs of the race.</w:t>
       </w:r>
     </w:p>
     <w:p>
       <w:pPr>
-        <w:ind w:firstLine="720"/>
-        <w:rPr>
-          <w:rFonts w:ascii="Times New Roman" w:hAnsi="Times New Roman" w:cs="Times New Roman"/>
-          <w:sz w:val="24"/>
-          <w:szCs w:val="24"/>
-        </w:rPr>
-      </w:pPr>
+        <w:rPr>
+          <w:rFonts w:ascii="Times New Roman" w:hAnsi="Times New Roman" w:cs="Times New Roman"/>
+          <w:b/>
+          <w:bCs/>
+          <w:i/>
+          <w:iCs/>
+        </w:rPr>
+      </w:pPr>
+      <w:r>
+        <w:rPr>
+          <w:rFonts w:ascii="Times New Roman" w:hAnsi="Times New Roman" w:cs="Times New Roman"/>
+        </w:rPr>
+        <w:t>Data:</w:t>
+      </w:r>
+      <w:r>
+        <w:rPr>
+          <w:rFonts w:ascii="Times New Roman" w:hAnsi="Times New Roman" w:cs="Times New Roman"/>
+          <w:b/>
+          <w:bCs/>
+          <w:i/>
+          <w:iCs/>
+        </w:rPr>
+        <w:t xml:space="preserve"> Ski_To_Sea_Data.csv</w:t>
+      </w:r>
     </w:p>
     <w:p>
       <w:pPr>
         <w:pStyle w:val="ListParagraph"/>
         <w:numPr>
           <w:ilvl w:val="0"/>
-          <w:numId w:val="1"/>
+          <w:numId w:val="2"/>
         </w:numPr>
+        <w:rPr>
+          <w:rFonts w:ascii="Times New Roman" w:hAnsi="Times New Roman" w:cs="Times New Roman"/>
+        </w:rPr>
       </w:pPr>
       <w:r>
-        <w:t>Which is a better linear predictor of money, average driving distance or average putts per round? Report the correlation.</w:t>
+        <w:rPr>
+          <w:rFonts w:ascii="Times New Roman" w:hAnsi="Times New Roman" w:cs="Times New Roman"/>
+        </w:rPr>
+        <w:t>Overall, w</w:t>
+      </w:r>
+      <w:r>
+        <w:rPr>
+          <w:rFonts w:ascii="Times New Roman" w:hAnsi="Times New Roman" w:cs="Times New Roman"/>
+        </w:rPr>
+        <w:t>hich leg of the race shows the strongest positive correlation with the canoeing leg?</w:t>
       </w:r>
     </w:p>
     <w:p>
       <w:pPr>
+        <w:rPr>
+          <w:rFonts w:ascii="Times New Roman" w:hAnsi="Times New Roman" w:cs="Times New Roman"/>
+        </w:rPr>
+      </w:pPr>
+    </w:p>
+    <w:p>
+      <w:pPr>
         <w:pStyle w:val="ListParagraph"/>
-        <w:ind w:left="360"/>
+        <w:numPr>
+          <w:ilvl w:val="0"/>
+          <w:numId w:val="2"/>
+        </w:numPr>
+        <w:rPr>
+          <w:rFonts w:ascii="Times New Roman" w:hAnsi="Times New Roman" w:cs="Times New Roman"/>
+        </w:rPr>
       </w:pPr>
       <w:r>
         <w:rPr>
-          <w:color w:val="FF0000"/>
-        </w:rPr>
-        <w:t>Average Putts Per Round. r= -0.168</w:t>
+          <w:rFonts w:ascii="Times New Roman" w:hAnsi="Times New Roman" w:cs="Times New Roman"/>
+        </w:rPr>
+        <w:t>Between which leg and overall completion time is the correlation the strongest? Report the correlation.</w:t>
       </w:r>
     </w:p>
     <w:p>
       <w:pPr>
         <w:pStyle w:val="ListParagraph"/>
-        <w:tabs>
-          <w:tab w:val="left" w:pos="2695"/>
-        </w:tabs>
-        <w:ind w:left="360"/>
+        <w:numPr>
+          <w:ilvl w:val="0"/>
+          <w:numId w:val="3"/>
+        </w:numPr>
+        <w:rPr>
+          <w:rFonts w:ascii="Times New Roman" w:hAnsi="Times New Roman" w:cs="Times New Roman"/>
+        </w:rPr>
       </w:pPr>
       <w:r>
-        <w:tab/>
+        <w:rPr>
+          <w:rFonts w:ascii="Times New Roman" w:hAnsi="Times New Roman" w:cs="Times New Roman"/>
+        </w:rPr>
+        <w:t>Also, between which two legs is the correlation the weakest? Report the correlation.</w:t>
       </w:r>
     </w:p>
     <w:p>
       <w:pPr>
+        <w:rPr>
+          <w:rFonts w:ascii="Times New Roman" w:hAnsi="Times New Roman" w:cs="Times New Roman"/>
+        </w:rPr>
+      </w:pPr>
+    </w:p>
+    <w:p>
+      <w:pPr>
         <w:pStyle w:val="ListParagraph"/>
         <w:numPr>
-          <w:ilvl w:val="1"/>
-          <w:numId w:val="1"/>
+          <w:ilvl w:val="0"/>
+          <w:numId w:val="2"/>
         </w:numPr>
+        <w:rPr>
+          <w:rFonts w:ascii="Times New Roman" w:hAnsi="Times New Roman" w:cs="Times New Roman"/>
+        </w:rPr>
       </w:pPr>
       <w:r>
-        <w:t xml:space="preserve">Plot money vs the better predictor. Is the graph appropriate to represent a linear relationship? </w:t>
+        <w:rPr>
+          <w:rFonts w:ascii="Times New Roman" w:hAnsi="Times New Roman" w:cs="Times New Roman"/>
+        </w:rPr>
+        <w:t xml:space="preserve">Write a brief interpretation of the correlation between </w:t>
+      </w:r>
+      <w:r>
+        <w:rPr>
+          <w:rFonts w:ascii="Times New Roman" w:hAnsi="Times New Roman" w:cs="Times New Roman"/>
+        </w:rPr>
+        <w:t>the strongest and weakest</w:t>
+      </w:r>
+      <w:r>
+        <w:rPr>
+          <w:rFonts w:ascii="Times New Roman" w:hAnsi="Times New Roman" w:cs="Times New Roman"/>
+        </w:rPr>
+        <w:t xml:space="preserve"> leg of the race and the overall completion time.</w:t>
       </w:r>
     </w:p>
     <w:p>
       <w:pPr>
         <w:rPr>
-          <w:color w:val="FF0000"/>
-        </w:rPr>
-      </w:pPr>
-      <w:r>
-        <w:rPr>
-          <w:color w:val="FF0000"/>
-        </w:rPr>
-        <w:t>The graph shows some curvature and is not appropriate to represent a linear relationship.</w:t>
-      </w:r>
+          <w:rFonts w:ascii="Times New Roman" w:hAnsi="Times New Roman" w:cs="Times New Roman"/>
+        </w:rPr>
+      </w:pPr>
     </w:p>
-    <w:p/>
     <w:p>
       <w:pPr>
         <w:pStyle w:val="ListParagraph"/>
         <w:numPr>
           <w:ilvl w:val="0"/>
-          <w:numId w:val="1"/>
+          <w:numId w:val="2"/>
         </w:numPr>
+        <w:rPr>
+          <w:rFonts w:ascii="Times New Roman" w:hAnsi="Times New Roman" w:cs="Times New Roman"/>
+        </w:rPr>
       </w:pPr>
       <w:r>
-        <w:t>Which is a better linear predictor of scoring average, driving strokes gained or putting strokes gained? Report the correlation.</w:t>
+        <w:rPr>
+          <w:rFonts w:ascii="Times New Roman" w:hAnsi="Times New Roman" w:cs="Times New Roman"/>
+        </w:rPr>
+        <w:t>In general, what is a better indicator of a team's success in the Ski to Sea race, their performance in the running legs or the biking legs? Why do you think this?</w:t>
       </w:r>
     </w:p>
     <w:p>
       <w:pPr>
         <w:pStyle w:val="ListParagraph"/>
-        <w:ind w:left="360"/>
-        <w:rPr>
-          <w:color w:val="FF0000"/>
-        </w:rPr>
-      </w:pPr>
-      <w:r>
-        <w:rPr>
-          <w:color w:val="FF0000"/>
-        </w:rPr>
-        <w:t>Strokes gained putt. r= -0.358</w:t>
-      </w:r>
+        <w:rPr>
+          <w:rFonts w:ascii="Times New Roman" w:hAnsi="Times New Roman" w:cs="Times New Roman"/>
+        </w:rPr>
+      </w:pPr>
     </w:p>
-    <w:p/>
+    <w:p>
+      <w:pPr>
+        <w:rPr>
+          <w:rFonts w:ascii="Times New Roman" w:hAnsi="Times New Roman" w:cs="Times New Roman"/>
+        </w:rPr>
+      </w:pPr>
+    </w:p>
     <w:p>
       <w:pPr>
         <w:pStyle w:val="ListParagraph"/>
         <w:numPr>
-          <w:ilvl w:val="1"/>
-          <w:numId w:val="1"/>
+          <w:ilvl w:val="0"/>
+          <w:numId w:val="2"/>
         </w:numPr>
+        <w:rPr>
+          <w:rFonts w:ascii="Times New Roman" w:hAnsi="Times New Roman" w:cs="Times New Roman"/>
+          <w:color w:val="000000" w:themeColor="text1"/>
+        </w:rPr>
       </w:pPr>
       <w:r>
-        <w:t xml:space="preserve"> Plot scoring average vs the better predictor. Is the graph appropriate to represent a linear relationship?</w:t>
+        <w:rPr>
+          <w:rFonts w:ascii="Times New Roman" w:hAnsi="Times New Roman" w:cs="Times New Roman"/>
+          <w:color w:val="000000" w:themeColor="text1"/>
+        </w:rPr>
+        <w:t>How do the correlation matrices from 2009 and 2019 compare? Which race leg demonstrates the strongest correlation with the overall finish time in each of these years?</w:t>
       </w:r>
     </w:p>
     <w:p>
       <w:pPr>
         <w:rPr>
+          <w:rFonts w:ascii="Times New Roman" w:hAnsi="Times New Roman" w:cs="Times New Roman"/>
           <w:color w:val="FF0000"/>
         </w:rPr>
       </w:pPr>
-      <w:r>
-        <w:rPr>
-          <w:color w:val="FF0000"/>
-        </w:rPr>
-        <w:t>The graph is appropriate to represent a linear relationship.</w:t>
-      </w:r>
     </w:p>
-    <w:p/>
-    <w:p>
-      <w:pPr>
-        <w:pStyle w:val="ListParagraph"/>
-        <w:numPr>
-          <w:ilvl w:val="0"/>
-          <w:numId w:val="1"/>
-        </w:numPr>
-      </w:pPr>
-      <w:r>
-        <w:t xml:space="preserve">Which is a better linear predictor of </w:t>
-      </w:r>
-      <w:proofErr w:type="spellStart"/>
-      <w:r>
-        <w:t>Fedex</w:t>
-      </w:r>
-      <w:proofErr w:type="spellEnd"/>
-      <w:r>
-        <w:t xml:space="preserve"> points, driving percentage or one putt percentage? Report the correlation.</w:t>
-      </w:r>
-    </w:p>
-    <w:p>
-      <w:pPr>
-        <w:pStyle w:val="ListParagraph"/>
-        <w:ind w:left="360"/>
-        <w:rPr>
-          <w:color w:val="FF0000"/>
-        </w:rPr>
-      </w:pPr>
-      <w:r>
-        <w:rPr>
-          <w:color w:val="FF0000"/>
-        </w:rPr>
-        <w:t>One putt percentage. R= 0.179</w:t>
-      </w:r>
-    </w:p>
-    <w:p>
-      <w:pPr>
-        <w:rPr>
-          <w:color w:val="FF0000"/>
-        </w:rPr>
-      </w:pPr>
-    </w:p>
-    <w:p>
-      <w:pPr>
-        <w:pStyle w:val="ListParagraph"/>
-        <w:numPr>
-          <w:ilvl w:val="1"/>
-          <w:numId w:val="1"/>
-        </w:numPr>
-      </w:pPr>
-      <w:r>
-        <w:t>Plot points vs the better predictor. Is the graph appropriate to represent a linear relationship?</w:t>
-      </w:r>
-    </w:p>
-    <w:p>
-      <w:pPr>
-        <w:rPr>
-          <w:color w:val="FF0000"/>
-        </w:rPr>
-      </w:pPr>
-      <w:r>
-        <w:rPr>
-          <w:color w:val="FF0000"/>
-        </w:rPr>
-        <w:t xml:space="preserve">The graph shows some curvature </w:t>
-      </w:r>
-      <w:proofErr w:type="gramStart"/>
-      <w:r>
-        <w:rPr>
-          <w:color w:val="FF0000"/>
-        </w:rPr>
-        <w:t>and  is</w:t>
-      </w:r>
-      <w:proofErr w:type="gramEnd"/>
-      <w:r>
-        <w:rPr>
-          <w:color w:val="FF0000"/>
-        </w:rPr>
-        <w:t xml:space="preserve"> not appropriate to represent a linear relationship.</w:t>
-      </w:r>
-    </w:p>
-    <w:p>
-      <w:r>
-        <w:br w:type="page"/>
-      </w:r>
-    </w:p>
-    <w:p>
-      <w:pPr>
-        <w:pStyle w:val="ListParagraph"/>
-        <w:ind w:left="360"/>
-      </w:pPr>
-    </w:p>
-    <w:p>
-      <w:pPr>
-        <w:pStyle w:val="ListParagraph"/>
-        <w:numPr>
-          <w:ilvl w:val="0"/>
-          <w:numId w:val="1"/>
-        </w:numPr>
-      </w:pPr>
-      <w:r>
-        <w:t xml:space="preserve">Look at the correlations between the Drive Variables and the Success Variables and do the same between the Putt Variables and the Success Variables. </w:t>
-      </w:r>
-    </w:p>
-    <w:p>
-      <w:pPr>
-        <w:pStyle w:val="ListParagraph"/>
-        <w:ind w:left="360"/>
-      </w:pPr>
-    </w:p>
-    <w:p>
-      <w:pPr>
-        <w:pStyle w:val="ListParagraph"/>
-        <w:numPr>
-          <w:ilvl w:val="1"/>
-          <w:numId w:val="1"/>
-        </w:numPr>
-      </w:pPr>
-      <w:r>
-        <w:t>Between which drive variable and success variable is the correlation the strongest? Report the correlation.</w:t>
-      </w:r>
-    </w:p>
-    <w:p>
-      <w:pPr>
-        <w:pStyle w:val="ListParagraph"/>
-        <w:ind w:firstLine="360"/>
-        <w:rPr>
-          <w:color w:val="FF0000"/>
-        </w:rPr>
-      </w:pPr>
-      <w:r>
-        <w:rPr>
-          <w:color w:val="FF0000"/>
-        </w:rPr>
-        <w:t xml:space="preserve">Strokes Gained Drive and Average Score. </w:t>
-      </w:r>
-      <w:r>
-        <w:rPr>
-          <w:color w:val="FF0000"/>
-        </w:rPr>
-        <w:t>r</w:t>
-      </w:r>
-      <w:r>
-        <w:rPr>
-          <w:color w:val="FF0000"/>
-        </w:rPr>
-        <w:t>= -0.333</w:t>
-      </w:r>
-    </w:p>
-    <w:p>
-      <w:pPr>
-        <w:pStyle w:val="ListParagraph"/>
-        <w:ind w:left="360"/>
-      </w:pPr>
-    </w:p>
-    <w:p>
-      <w:pPr>
-        <w:pStyle w:val="ListParagraph"/>
-        <w:ind w:left="360"/>
-      </w:pPr>
-    </w:p>
-    <w:p>
-      <w:pPr>
-        <w:pStyle w:val="ListParagraph"/>
-        <w:numPr>
-          <w:ilvl w:val="1"/>
-          <w:numId w:val="1"/>
-        </w:numPr>
-      </w:pPr>
-      <w:r>
-        <w:t>Also, between which putt variable and success variable is the correlation the strongest? Report the correlation.</w:t>
-      </w:r>
-    </w:p>
-    <w:p>
-      <w:pPr>
-        <w:pStyle w:val="ListParagraph"/>
-        <w:ind w:left="1080"/>
-        <w:rPr>
-          <w:color w:val="FF0000"/>
-        </w:rPr>
-      </w:pPr>
-      <w:r>
-        <w:rPr>
-          <w:color w:val="FF0000"/>
-        </w:rPr>
-        <w:t xml:space="preserve">Strokes Gained Putt and Average Score. </w:t>
-      </w:r>
-      <w:r>
-        <w:rPr>
-          <w:color w:val="FF0000"/>
-        </w:rPr>
-        <w:t>r</w:t>
-      </w:r>
-      <w:r>
-        <w:rPr>
-          <w:color w:val="FF0000"/>
-        </w:rPr>
-        <w:t>= -0.358</w:t>
-      </w:r>
-    </w:p>
-    <w:p/>
-    <w:p>
-      <w:pPr>
-        <w:pStyle w:val="ListParagraph"/>
-        <w:numPr>
-          <w:ilvl w:val="0"/>
-          <w:numId w:val="1"/>
-        </w:numPr>
-      </w:pPr>
-      <w:r>
-        <w:t>Write a brief interpretation of the correlation between the drive variable and success variable and the correlation between the putt variable and success variable that you found in #4.</w:t>
-      </w:r>
-    </w:p>
-    <w:p>
-      <w:r>
-        <w:rPr>
-          <w:color w:val="FF0000"/>
-        </w:rPr>
-        <w:t xml:space="preserve">There is a weak negative correlation between Strokes Gained Drive and Average Score, such that as Strokes Gained Drive increases, Average Score decreases. There is a </w:t>
-      </w:r>
-      <w:r>
-        <w:rPr>
-          <w:color w:val="FF0000"/>
-        </w:rPr>
-        <w:t>stronger</w:t>
-      </w:r>
-      <w:r>
-        <w:rPr>
-          <w:color w:val="FF0000"/>
-        </w:rPr>
-        <w:t xml:space="preserve"> negative correlation between Strokes Gained Putts and Average Score, such as Strokes Gained Putts increases, Average Score decreases.</w:t>
-      </w:r>
-    </w:p>
-    <w:p/>
-    <w:p/>
-    <w:p/>
-    <w:p/>
-    <w:p>
-      <w:pPr>
-        <w:pStyle w:val="ListParagraph"/>
-        <w:numPr>
-          <w:ilvl w:val="0"/>
-          <w:numId w:val="1"/>
-        </w:numPr>
-      </w:pPr>
-      <w:r>
-        <w:t xml:space="preserve">Overall, which success variable (Points, </w:t>
-      </w:r>
-      <w:proofErr w:type="spellStart"/>
-      <w:r>
-        <w:t>avgScore</w:t>
-      </w:r>
-      <w:proofErr w:type="spellEnd"/>
-      <w:r>
-        <w:t>, and Money) is the most predictable and why?</w:t>
-      </w:r>
-    </w:p>
-    <w:p>
-      <w:pPr>
-        <w:rPr>
-          <w:color w:val="FF0000"/>
-        </w:rPr>
-      </w:pPr>
-      <w:proofErr w:type="spellStart"/>
-      <w:r>
-        <w:rPr>
-          <w:color w:val="FF0000"/>
-        </w:rPr>
-        <w:t>avgScore</w:t>
-      </w:r>
-      <w:proofErr w:type="spellEnd"/>
-      <w:r>
-        <w:rPr>
-          <w:color w:val="FF0000"/>
-        </w:rPr>
-        <w:t xml:space="preserve"> because it has the best correlated values for drive variables and putt </w:t>
-      </w:r>
-      <w:proofErr w:type="gramStart"/>
-      <w:r>
-        <w:rPr>
-          <w:color w:val="FF0000"/>
-        </w:rPr>
-        <w:t>variables</w:t>
-      </w:r>
-      <w:proofErr w:type="gramEnd"/>
-    </w:p>
-    <w:p/>
-    <w:p/>
-    <w:p>
-      <w:pPr>
-        <w:pStyle w:val="ListParagraph"/>
-        <w:numPr>
-          <w:ilvl w:val="0"/>
-          <w:numId w:val="1"/>
-        </w:numPr>
-      </w:pPr>
-      <w:r>
-        <w:t>In general, what is a better indicator of success, a player’s ability to drive a golf ball or their ability to putt a golf ball? Why do you think this?</w:t>
-      </w:r>
-    </w:p>
-    <w:p>
-      <w:pPr>
-        <w:rPr>
-          <w:color w:val="FF0000"/>
-        </w:rPr>
-      </w:pPr>
-      <w:r>
-        <w:rPr>
-          <w:color w:val="FF0000"/>
-        </w:rPr>
-        <w:t>Putting because the correlation between the putt variables and the success variables are much greater than the correlation between the drive variables and the success variables.</w:t>
-      </w:r>
-    </w:p>
-    <w:p/>
-    <w:p/>
     <w:sectPr>
       <w:pgSz w:w="12240" w:h="15840"/>
       <w:pgMar w:top="1440" w:right="1440" w:bottom="1440" w:left="1440" w:header="720" w:footer="720" w:gutter="0"/>
@@ -538,6 +262,96 @@
 <file path=word/numbering.xml><?xml version="1.0" encoding="utf-8"?>
 <w:numbering xmlns:wpc="http://schemas.microsoft.com/office/word/2010/wordprocessingCanvas" xmlns:cx="http://schemas.microsoft.com/office/drawing/2014/chartex" xmlns:cx1="http://schemas.microsoft.com/office/drawing/2015/9/8/chartex" xmlns:cx2="http://schemas.microsoft.com/office/drawing/2015/10/21/chartex" xmlns:cx3="http://schemas.microsoft.com/office/drawing/2016/5/9/chartex" xmlns:cx4="http://schemas.microsoft.com/office/drawing/2016/5/10/chartex" xmlns:cx5="http://schemas.microsoft.com/office/drawing/2016/5/11/chartex" xmlns:cx6="http://schemas.microsoft.com/office/drawing/2016/5/12/chartex" xmlns:cx7="http://schemas.microsoft.com/office/drawing/2016/5/13/chartex" xmlns:cx8="http://schemas.microsoft.com/office/drawing/2016/5/14/chartex" xmlns:mc="http://schemas.openxmlformats.org/markup-compatibility/2006" xmlns:aink="http://schemas.microsoft.com/office/drawing/2016/ink" xmlns:am3d="http://schemas.microsoft.com/office/drawing/2017/model3d" xmlns:o="urn:schemas-microsoft-com:office:office" xmlns:oel="http://schemas.microsoft.com/office/2019/extlst" xmlns:r="http://schemas.openxmlformats.org/officeDocument/2006/relationships" xmlns:m="http://schemas.openxmlformats.org/officeDocument/2006/math" xmlns:v="urn:schemas-microsoft-com:vml" xmlns:wp14="http://schemas.microsoft.com/office/word/2010/wordprocessingDrawing" xmlns:wp="http://schemas.openxmlformats.org/drawingml/2006/wordprocessingDrawing" xmlns:w10="urn:schemas-microsoft-com:office:word" xmlns:w="http://schemas.openxmlformats.org/wordprocessingml/2006/main" xmlns:w14="http://schemas.microsoft.com/office/word/2010/wordml" xmlns:w15="http://schemas.microsoft.com/office/word/2012/wordml" xmlns:w16cex="http://schemas.microsoft.com/office/word/2018/wordml/cex" xmlns:w16cid="http://schemas.microsoft.com/office/word/2016/wordml/cid" xmlns:w16="http://schemas.microsoft.com/office/word/2018/wordml" xmlns:w16sdtdh="http://schemas.microsoft.com/office/word/2020/wordml/sdtdatahash" xmlns:w16se="http://schemas.microsoft.com/office/word/2015/wordml/symex" xmlns:wpg="http://schemas.microsoft.com/office/word/2010/wordprocessingGroup" xmlns:wpi="http://schemas.microsoft.com/office/word/2010/wordprocessingInk" xmlns:wne="http://schemas.microsoft.com/office/word/2006/wordml" xmlns:wps="http://schemas.microsoft.com/office/word/2010/wordprocessingShape" mc:Ignorable="w14 w15 w16se w16cid w16 w16cex w16sdtdh wp14">
   <w:abstractNum w:abstractNumId="0" w15:restartNumberingAfterBreak="0">
+    <w:nsid w:val="2051763B"/>
+    <w:multiLevelType w:val="hybridMultilevel"/>
+    <w:tmpl w:val="E0AE0B64"/>
+    <w:lvl w:ilvl="0" w:tplc="6FA6B1BE">
+      <w:start w:val="1"/>
+      <w:numFmt w:val="decimal"/>
+      <w:lvlText w:val="%1)"/>
+      <w:lvlJc w:val="left"/>
+      <w:pPr>
+        <w:ind w:left="720" w:hanging="360"/>
+      </w:pPr>
+      <w:rPr>
+        <w:rFonts w:hint="default"/>
+        <w:color w:val="000000" w:themeColor="text1"/>
+      </w:rPr>
+    </w:lvl>
+    <w:lvl w:ilvl="1" w:tplc="04090019" w:tentative="1">
+      <w:start w:val="1"/>
+      <w:numFmt w:val="lowerLetter"/>
+      <w:lvlText w:val="%2."/>
+      <w:lvlJc w:val="left"/>
+      <w:pPr>
+        <w:ind w:left="1440" w:hanging="360"/>
+      </w:pPr>
+    </w:lvl>
+    <w:lvl w:ilvl="2" w:tplc="0409001B" w:tentative="1">
+      <w:start w:val="1"/>
+      <w:numFmt w:val="lowerRoman"/>
+      <w:lvlText w:val="%3."/>
+      <w:lvlJc w:val="right"/>
+      <w:pPr>
+        <w:ind w:left="2160" w:hanging="180"/>
+      </w:pPr>
+    </w:lvl>
+    <w:lvl w:ilvl="3" w:tplc="0409000F" w:tentative="1">
+      <w:start w:val="1"/>
+      <w:numFmt w:val="decimal"/>
+      <w:lvlText w:val="%4."/>
+      <w:lvlJc w:val="left"/>
+      <w:pPr>
+        <w:ind w:left="2880" w:hanging="360"/>
+      </w:pPr>
+    </w:lvl>
+    <w:lvl w:ilvl="4" w:tplc="04090019" w:tentative="1">
+      <w:start w:val="1"/>
+      <w:numFmt w:val="lowerLetter"/>
+      <w:lvlText w:val="%5."/>
+      <w:lvlJc w:val="left"/>
+      <w:pPr>
+        <w:ind w:left="3600" w:hanging="360"/>
+      </w:pPr>
+    </w:lvl>
+    <w:lvl w:ilvl="5" w:tplc="0409001B" w:tentative="1">
+      <w:start w:val="1"/>
+      <w:numFmt w:val="lowerRoman"/>
+      <w:lvlText w:val="%6."/>
+      <w:lvlJc w:val="right"/>
+      <w:pPr>
+        <w:ind w:left="4320" w:hanging="180"/>
+      </w:pPr>
+    </w:lvl>
+    <w:lvl w:ilvl="6" w:tplc="0409000F" w:tentative="1">
+      <w:start w:val="1"/>
+      <w:numFmt w:val="decimal"/>
+      <w:lvlText w:val="%7."/>
+      <w:lvlJc w:val="left"/>
+      <w:pPr>
+        <w:ind w:left="5040" w:hanging="360"/>
+      </w:pPr>
+    </w:lvl>
+    <w:lvl w:ilvl="7" w:tplc="04090019" w:tentative="1">
+      <w:start w:val="1"/>
+      <w:numFmt w:val="lowerLetter"/>
+      <w:lvlText w:val="%8."/>
+      <w:lvlJc w:val="left"/>
+      <w:pPr>
+        <w:ind w:left="5760" w:hanging="360"/>
+      </w:pPr>
+    </w:lvl>
+    <w:lvl w:ilvl="8" w:tplc="0409001B" w:tentative="1">
+      <w:start w:val="1"/>
+      <w:numFmt w:val="lowerRoman"/>
+      <w:lvlText w:val="%9."/>
+      <w:lvlJc w:val="right"/>
+      <w:pPr>
+        <w:ind w:left="6480" w:hanging="180"/>
+      </w:pPr>
+    </w:lvl>
+  </w:abstractNum>
+  <w:abstractNum w:abstractNumId="1" w15:restartNumberingAfterBreak="0">
     <w:nsid w:val="530773AC"/>
     <w:multiLevelType w:val="hybridMultilevel"/>
     <w:tmpl w:val="12AA51B0"/>
@@ -626,8 +440,103 @@
       </w:pPr>
     </w:lvl>
   </w:abstractNum>
+  <w:abstractNum w:abstractNumId="2" w15:restartNumberingAfterBreak="0">
+    <w:nsid w:val="6E1E3D20"/>
+    <w:multiLevelType w:val="hybridMultilevel"/>
+    <w:tmpl w:val="7A42DC6A"/>
+    <w:lvl w:ilvl="0" w:tplc="04090019">
+      <w:start w:val="1"/>
+      <w:numFmt w:val="lowerLetter"/>
+      <w:lvlText w:val="%1."/>
+      <w:lvlJc w:val="left"/>
+      <w:pPr>
+        <w:ind w:left="720" w:hanging="360"/>
+      </w:pPr>
+      <w:rPr>
+        <w:rFonts w:hint="default"/>
+      </w:rPr>
+    </w:lvl>
+    <w:lvl w:ilvl="1" w:tplc="04090019" w:tentative="1">
+      <w:start w:val="1"/>
+      <w:numFmt w:val="lowerLetter"/>
+      <w:lvlText w:val="%2."/>
+      <w:lvlJc w:val="left"/>
+      <w:pPr>
+        <w:ind w:left="1440" w:hanging="360"/>
+      </w:pPr>
+    </w:lvl>
+    <w:lvl w:ilvl="2" w:tplc="0409001B" w:tentative="1">
+      <w:start w:val="1"/>
+      <w:numFmt w:val="lowerRoman"/>
+      <w:lvlText w:val="%3."/>
+      <w:lvlJc w:val="right"/>
+      <w:pPr>
+        <w:ind w:left="2160" w:hanging="180"/>
+      </w:pPr>
+    </w:lvl>
+    <w:lvl w:ilvl="3" w:tplc="0409000F" w:tentative="1">
+      <w:start w:val="1"/>
+      <w:numFmt w:val="decimal"/>
+      <w:lvlText w:val="%4."/>
+      <w:lvlJc w:val="left"/>
+      <w:pPr>
+        <w:ind w:left="2880" w:hanging="360"/>
+      </w:pPr>
+    </w:lvl>
+    <w:lvl w:ilvl="4" w:tplc="04090019" w:tentative="1">
+      <w:start w:val="1"/>
+      <w:numFmt w:val="lowerLetter"/>
+      <w:lvlText w:val="%5."/>
+      <w:lvlJc w:val="left"/>
+      <w:pPr>
+        <w:ind w:left="3600" w:hanging="360"/>
+      </w:pPr>
+    </w:lvl>
+    <w:lvl w:ilvl="5" w:tplc="0409001B" w:tentative="1">
+      <w:start w:val="1"/>
+      <w:numFmt w:val="lowerRoman"/>
+      <w:lvlText w:val="%6."/>
+      <w:lvlJc w:val="right"/>
+      <w:pPr>
+        <w:ind w:left="4320" w:hanging="180"/>
+      </w:pPr>
+    </w:lvl>
+    <w:lvl w:ilvl="6" w:tplc="0409000F" w:tentative="1">
+      <w:start w:val="1"/>
+      <w:numFmt w:val="decimal"/>
+      <w:lvlText w:val="%7."/>
+      <w:lvlJc w:val="left"/>
+      <w:pPr>
+        <w:ind w:left="5040" w:hanging="360"/>
+      </w:pPr>
+    </w:lvl>
+    <w:lvl w:ilvl="7" w:tplc="04090019" w:tentative="1">
+      <w:start w:val="1"/>
+      <w:numFmt w:val="lowerLetter"/>
+      <w:lvlText w:val="%8."/>
+      <w:lvlJc w:val="left"/>
+      <w:pPr>
+        <w:ind w:left="5760" w:hanging="360"/>
+      </w:pPr>
+    </w:lvl>
+    <w:lvl w:ilvl="8" w:tplc="0409001B" w:tentative="1">
+      <w:start w:val="1"/>
+      <w:numFmt w:val="lowerRoman"/>
+      <w:lvlText w:val="%9."/>
+      <w:lvlJc w:val="right"/>
+      <w:pPr>
+        <w:ind w:left="6480" w:hanging="180"/>
+      </w:pPr>
+    </w:lvl>
+  </w:abstractNum>
   <w:num w:numId="1" w16cid:durableId="1043333809">
+    <w:abstractNumId w:val="1"/>
+  </w:num>
+  <w:num w:numId="2" w16cid:durableId="1157956649">
     <w:abstractNumId w:val="0"/>
+  </w:num>
+  <w:num w:numId="3" w16cid:durableId="1351948867">
+    <w:abstractNumId w:val="2"/>
   </w:num>
 </w:numbering>
 </file>

</xml_diff>